<commit_message>
Updated SCG consent test case to reflect response propagated down the hierarchy.
SVN-Revision: 25599
</commit_message>
<xml_diff>
--- a/TestCases/Manual/9573_CONSENT_Individual_Withdraw_At_Spec_Coll_Group.docx
+++ b/TestCases/Manual/9573_CONSENT_Individual_Withdraw_At_Spec_Coll_Group.docx
@@ -198,12 +198,37 @@
           <w:sz w:val="20"/>
         </w:rPr>
       </w:pPr>
-      <w:r>
-        <w:rPr>
-          <w:rFonts w:ascii="Verdana" w:hAnsi="Verdana"/>
-          <w:sz w:val="20"/>
-        </w:rPr>
-        <w:t>MySQL: https://ncisvn.nci.nih.gov/svn/catissue_persistent/caTissue Database Dump/v2.0/MySQL and deploy application.</w:t>
+      <w:proofErr w:type="spellStart"/>
+      <w:r>
+        <w:rPr>
+          <w:rFonts w:ascii="Verdana" w:hAnsi="Verdana"/>
+          <w:sz w:val="20"/>
+        </w:rPr>
+        <w:t>MySQL</w:t>
+      </w:r>
+      <w:proofErr w:type="spellEnd"/>
+      <w:r>
+        <w:rPr>
+          <w:rFonts w:ascii="Verdana" w:hAnsi="Verdana"/>
+          <w:sz w:val="20"/>
+        </w:rPr>
+        <w:t>: https://ncisvn.nci.nih.gov/svn/catissue_persistent/caTissue Database Dump/v2.0/</w:t>
+      </w:r>
+      <w:proofErr w:type="spellStart"/>
+      <w:r>
+        <w:rPr>
+          <w:rFonts w:ascii="Verdana" w:hAnsi="Verdana"/>
+          <w:sz w:val="20"/>
+        </w:rPr>
+        <w:t>MySQL</w:t>
+      </w:r>
+      <w:proofErr w:type="spellEnd"/>
+      <w:r>
+        <w:rPr>
+          <w:rFonts w:ascii="Verdana" w:hAnsi="Verdana"/>
+          <w:sz w:val="20"/>
+        </w:rPr>
+        <w:t xml:space="preserve"> and deploy application.</w:t>
       </w:r>
     </w:p>
     <w:p>
@@ -257,7 +282,25 @@
           <w:sz w:val="20"/>
           <w:szCs w:val="20"/>
         </w:rPr>
-        <w:t xml:space="preserve">Login into the application as a Superadministrator with the login ID as </w:t>
+        <w:t xml:space="preserve">Login into the application as a </w:t>
+      </w:r>
+      <w:proofErr w:type="spellStart"/>
+      <w:r>
+        <w:rPr>
+          <w:rFonts w:ascii="Verdana" w:hAnsi="Verdana"/>
+          <w:sz w:val="20"/>
+          <w:szCs w:val="20"/>
+        </w:rPr>
+        <w:t>Superadministrator</w:t>
+      </w:r>
+      <w:proofErr w:type="spellEnd"/>
+      <w:r>
+        <w:rPr>
+          <w:rFonts w:ascii="Verdana" w:hAnsi="Verdana"/>
+          <w:sz w:val="20"/>
+          <w:szCs w:val="20"/>
+        </w:rPr>
+        <w:t xml:space="preserve"> with the login ID as </w:t>
       </w:r>
       <w:hyperlink r:id="rId5" w:history="1">
         <w:r>
@@ -1974,7 +2017,43 @@
           <w:sz w:val="20"/>
           <w:szCs w:val="20"/>
         </w:rPr>
-        <w:t xml:space="preserve">On the Specimen Details section check the Coll? Check boxes and specify the labels as </w:t>
+        <w:t xml:space="preserve">On the Specimen Details </w:t>
+      </w:r>
+      <w:proofErr w:type="gramStart"/>
+      <w:r>
+        <w:rPr>
+          <w:rFonts w:ascii="Verdana" w:hAnsi="Verdana"/>
+          <w:sz w:val="20"/>
+          <w:szCs w:val="20"/>
+        </w:rPr>
+        <w:t>section check</w:t>
+      </w:r>
+      <w:proofErr w:type="gramEnd"/>
+      <w:r>
+        <w:rPr>
+          <w:rFonts w:ascii="Verdana" w:hAnsi="Verdana"/>
+          <w:sz w:val="20"/>
+          <w:szCs w:val="20"/>
+        </w:rPr>
+        <w:t xml:space="preserve"> the </w:t>
+      </w:r>
+      <w:proofErr w:type="spellStart"/>
+      <w:r>
+        <w:rPr>
+          <w:rFonts w:ascii="Verdana" w:hAnsi="Verdana"/>
+          <w:sz w:val="20"/>
+          <w:szCs w:val="20"/>
+        </w:rPr>
+        <w:t>Coll</w:t>
+      </w:r>
+      <w:proofErr w:type="spellEnd"/>
+      <w:r>
+        <w:rPr>
+          <w:rFonts w:ascii="Verdana" w:hAnsi="Verdana"/>
+          <w:sz w:val="20"/>
+          <w:szCs w:val="20"/>
+        </w:rPr>
+        <w:t xml:space="preserve">? Check boxes and specify the labels as </w:t>
       </w:r>
       <w:r>
         <w:rPr>
@@ -1991,7 +2070,27 @@
           <w:sz w:val="20"/>
           <w:szCs w:val="20"/>
         </w:rPr>
-        <w:t xml:space="preserve"> for parent and for the childs as </w:t>
+        <w:t xml:space="preserve"> for parent and for the </w:t>
+      </w:r>
+      <w:proofErr w:type="spellStart"/>
+      <w:proofErr w:type="gramStart"/>
+      <w:r>
+        <w:rPr>
+          <w:rFonts w:ascii="Verdana" w:hAnsi="Verdana"/>
+          <w:sz w:val="20"/>
+          <w:szCs w:val="20"/>
+        </w:rPr>
+        <w:t>childs</w:t>
+      </w:r>
+      <w:proofErr w:type="spellEnd"/>
+      <w:proofErr w:type="gramEnd"/>
+      <w:r>
+        <w:rPr>
+          <w:rFonts w:ascii="Verdana" w:hAnsi="Verdana"/>
+          <w:sz w:val="20"/>
+          <w:szCs w:val="20"/>
+        </w:rPr>
+        <w:t xml:space="preserve"> as </w:t>
       </w:r>
       <w:r>
         <w:rPr>
@@ -2094,54 +2193,44 @@
         </w:numPr>
         <w:spacing w:after="0" w:line="240" w:lineRule="auto"/>
         <w:rPr>
-          <w:rStyle w:val="bluearb"/>
-          <w:rFonts w:ascii="Verdana" w:hAnsi="Verdana"/>
-          <w:sz w:val="20"/>
-          <w:szCs w:val="20"/>
-        </w:rPr>
-      </w:pPr>
-      <w:r>
-        <w:rPr>
-          <w:rFonts w:ascii="Verdana" w:hAnsi="Verdana"/>
-          <w:sz w:val="20"/>
-          <w:szCs w:val="20"/>
-        </w:rPr>
-        <w:t xml:space="preserve">Navigate to </w:t>
-      </w:r>
-      <w:r>
-        <w:rPr>
-          <w:rFonts w:ascii="Verdana" w:hAnsi="Verdana"/>
-          <w:b/>
-          <w:sz w:val="20"/>
-          <w:szCs w:val="20"/>
-        </w:rPr>
-        <w:t>Search &gt;&gt; My List View</w:t>
-      </w:r>
-      <w:r>
-        <w:rPr>
-          <w:rStyle w:val="bluearb"/>
-          <w:rFonts w:ascii="Verdana" w:hAnsi="Verdana"/>
-          <w:sz w:val="20"/>
-          <w:szCs w:val="20"/>
-        </w:rPr>
-        <w:t>. (</w:t>
-      </w:r>
-      <w:r>
-        <w:rPr>
-          <w:rFonts w:ascii="Verdana" w:hAnsi="Verdana"/>
-          <w:sz w:val="20"/>
-          <w:szCs w:val="20"/>
-        </w:rPr>
-        <w:t>Refer the expected output</w:t>
-      </w:r>
-      <w:r>
-        <w:rPr>
-          <w:rStyle w:val="bluearb"/>
-          <w:rFonts w:ascii="Verdana" w:hAnsi="Verdana"/>
-          <w:sz w:val="20"/>
-          <w:szCs w:val="20"/>
-        </w:rPr>
-        <w:t>)</w:t>
+          <w:rFonts w:ascii="Verdana" w:hAnsi="Verdana"/>
+          <w:sz w:val="20"/>
+          <w:szCs w:val="20"/>
+        </w:rPr>
+      </w:pPr>
+      <w:r>
+        <w:rPr>
+          <w:rFonts w:ascii="Verdana" w:hAnsi="Verdana"/>
+          <w:sz w:val="20"/>
+          <w:szCs w:val="20"/>
+        </w:rPr>
+        <w:t xml:space="preserve">Select one specimen collected under </w:t>
+      </w:r>
+      <w:r>
+        <w:rPr>
+          <w:rFonts w:ascii="Verdana" w:hAnsi="Verdana"/>
+          <w:b/>
+          <w:sz w:val="20"/>
+          <w:szCs w:val="20"/>
+        </w:rPr>
+        <w:t>T1.0: Pre-CRT</w:t>
+      </w:r>
+      <w:r>
+        <w:rPr>
+          <w:rFonts w:ascii="Verdana" w:hAnsi="Verdana"/>
+          <w:b/>
+          <w:sz w:val="20"/>
+          <w:szCs w:val="20"/>
+        </w:rPr>
+        <w:t xml:space="preserve"> </w:t>
+      </w:r>
+      <w:r>
+        <w:rPr>
+          <w:rFonts w:ascii="Verdana" w:hAnsi="Verdana"/>
+          <w:sz w:val="20"/>
+          <w:szCs w:val="20"/>
+        </w:rPr>
+        <w:t>event point. Select events tab from the edit specimen page on RHS. (Refer Expected Output)</w:t>
       </w:r>
     </w:p>
     <w:p>
@@ -2161,31 +2250,46 @@
       </w:pPr>
       <w:r>
         <w:rPr>
+          <w:rFonts w:ascii="Verdana" w:hAnsi="Verdana"/>
+          <w:sz w:val="20"/>
+          <w:szCs w:val="20"/>
+        </w:rPr>
+        <w:t xml:space="preserve">Navigate to </w:t>
+      </w:r>
+      <w:r>
+        <w:rPr>
+          <w:rFonts w:ascii="Verdana" w:hAnsi="Verdana"/>
+          <w:b/>
+          <w:sz w:val="20"/>
+          <w:szCs w:val="20"/>
+        </w:rPr>
+        <w:t>Search &gt;&gt; My List View</w:t>
+      </w:r>
+      <w:r>
+        <w:rPr>
           <w:rStyle w:val="bluearb"/>
           <w:rFonts w:ascii="Verdana" w:hAnsi="Verdana"/>
           <w:sz w:val="20"/>
           <w:szCs w:val="20"/>
         </w:rPr>
-        <w:t xml:space="preserve">Click on the </w:t>
+        <w:t>. (</w:t>
+      </w:r>
+      <w:r>
+        <w:rPr>
+          <w:rFonts w:ascii="Verdana" w:hAnsi="Verdana"/>
+          <w:sz w:val="20"/>
+          <w:szCs w:val="20"/>
+        </w:rPr>
+        <w:t>Refer the expected output</w:t>
       </w:r>
       <w:r>
         <w:rPr>
           <w:rStyle w:val="bluearb"/>
           <w:rFonts w:ascii="Verdana" w:hAnsi="Verdana"/>
-          <w:b/>
-          <w:sz w:val="20"/>
-          <w:szCs w:val="20"/>
-        </w:rPr>
-        <w:t>Distribute</w:t>
-      </w:r>
-      <w:r>
-        <w:rPr>
-          <w:rStyle w:val="bluearb"/>
-          <w:rFonts w:ascii="Verdana" w:hAnsi="Verdana"/>
-          <w:sz w:val="20"/>
-          <w:szCs w:val="20"/>
-        </w:rPr>
-        <w:t xml:space="preserve"> radio button.</w:t>
+          <w:sz w:val="20"/>
+          <w:szCs w:val="20"/>
+        </w:rPr>
+        <w:t>)</w:t>
       </w:r>
     </w:p>
     <w:p>
@@ -2197,37 +2301,39 @@
         </w:numPr>
         <w:spacing w:after="0" w:line="240" w:lineRule="auto"/>
         <w:rPr>
-          <w:rFonts w:ascii="Verdana" w:hAnsi="Verdana"/>
-          <w:sz w:val="20"/>
-          <w:szCs w:val="20"/>
-        </w:rPr>
-      </w:pPr>
-      <w:r>
-        <w:rPr>
           <w:rStyle w:val="bluearb"/>
           <w:rFonts w:ascii="Verdana" w:hAnsi="Verdana"/>
           <w:sz w:val="20"/>
           <w:szCs w:val="20"/>
         </w:rPr>
-        <w:t xml:space="preserve">Click on </w:t>
-      </w:r>
+      </w:pPr>
       <w:r>
         <w:rPr>
           <w:rStyle w:val="bluearb"/>
           <w:rFonts w:ascii="Verdana" w:hAnsi="Verdana"/>
-          <w:b/>
-          <w:sz w:val="20"/>
-          <w:szCs w:val="20"/>
-        </w:rPr>
-        <w:t>Submit</w:t>
-      </w:r>
-      <w:r>
-        <w:rPr>
-          <w:rFonts w:ascii="Verdana" w:hAnsi="Verdana"/>
-          <w:sz w:val="20"/>
-          <w:szCs w:val="20"/>
-        </w:rPr>
-        <w:t>. (Refer the expected output)</w:t>
+          <w:sz w:val="20"/>
+          <w:szCs w:val="20"/>
+        </w:rPr>
+        <w:t xml:space="preserve">Click on the </w:t>
+      </w:r>
+      <w:r>
+        <w:rPr>
+          <w:rStyle w:val="bluearb"/>
+          <w:rFonts w:ascii="Verdana" w:hAnsi="Verdana"/>
+          <w:b/>
+          <w:sz w:val="20"/>
+          <w:szCs w:val="20"/>
+        </w:rPr>
+        <w:t>Distribute</w:t>
+      </w:r>
+      <w:r>
+        <w:rPr>
+          <w:rStyle w:val="bluearb"/>
+          <w:rFonts w:ascii="Verdana" w:hAnsi="Verdana"/>
+          <w:sz w:val="20"/>
+          <w:szCs w:val="20"/>
+        </w:rPr>
+        <w:t xml:space="preserve"> radio button.</w:t>
       </w:r>
     </w:p>
     <w:p>
@@ -2239,55 +2345,37 @@
         </w:numPr>
         <w:spacing w:after="0" w:line="240" w:lineRule="auto"/>
         <w:rPr>
+          <w:rFonts w:ascii="Verdana" w:hAnsi="Verdana"/>
+          <w:sz w:val="20"/>
+          <w:szCs w:val="20"/>
+        </w:rPr>
+      </w:pPr>
+      <w:r>
+        <w:rPr>
           <w:rStyle w:val="bluearb"/>
           <w:rFonts w:ascii="Verdana" w:hAnsi="Verdana"/>
-          <w:b/>
-          <w:color w:val="FF0000"/>
-          <w:sz w:val="20"/>
-          <w:szCs w:val="20"/>
-        </w:rPr>
-      </w:pPr>
-      <w:r>
-        <w:rPr>
-          <w:rFonts w:ascii="Verdana" w:hAnsi="Verdana"/>
-          <w:sz w:val="20"/>
-          <w:szCs w:val="20"/>
-        </w:rPr>
-        <w:t>On the “Order” page enter “</w:t>
-      </w:r>
-      <w:r>
-        <w:rPr>
-          <w:rFonts w:ascii="Verdana" w:hAnsi="Verdana"/>
-          <w:b/>
-          <w:sz w:val="20"/>
-          <w:szCs w:val="20"/>
-        </w:rPr>
-        <w:t>DP_Consent_SCG_Withdraw</w:t>
-      </w:r>
-      <w:r>
-        <w:rPr>
-          <w:rFonts w:ascii="Verdana" w:hAnsi="Verdana"/>
-          <w:sz w:val="20"/>
-          <w:szCs w:val="20"/>
-        </w:rPr>
-        <w:t>” in the Order Name.</w:t>
-      </w:r>
-      <w:r>
-        <w:rPr>
-          <w:rFonts w:ascii="Verdana" w:hAnsi="Verdana"/>
-          <w:color w:val="FF0000"/>
-          <w:sz w:val="20"/>
-          <w:szCs w:val="20"/>
-        </w:rPr>
-        <w:t xml:space="preserve"> </w:t>
-      </w:r>
-      <w:r>
-        <w:rPr>
-          <w:rFonts w:ascii="Verdana" w:hAnsi="Verdana"/>
-          <w:sz w:val="20"/>
-          <w:szCs w:val="20"/>
-        </w:rPr>
-        <w:t>(Refer the expected output)</w:t>
+          <w:sz w:val="20"/>
+          <w:szCs w:val="20"/>
+        </w:rPr>
+        <w:t xml:space="preserve">Click on </w:t>
+      </w:r>
+      <w:r>
+        <w:rPr>
+          <w:rStyle w:val="bluearb"/>
+          <w:rFonts w:ascii="Verdana" w:hAnsi="Verdana"/>
+          <w:b/>
+          <w:sz w:val="20"/>
+          <w:szCs w:val="20"/>
+        </w:rPr>
+        <w:t>Submit</w:t>
+      </w:r>
+      <w:r>
+        <w:rPr>
+          <w:rFonts w:ascii="Verdana" w:hAnsi="Verdana"/>
+          <w:sz w:val="20"/>
+          <w:szCs w:val="20"/>
+        </w:rPr>
+        <w:t>. (Refer the expected output)</w:t>
       </w:r>
     </w:p>
     <w:p>
@@ -2299,35 +2387,57 @@
         </w:numPr>
         <w:spacing w:after="0" w:line="240" w:lineRule="auto"/>
         <w:rPr>
-          <w:rFonts w:ascii="Verdana" w:hAnsi="Verdana"/>
-          <w:sz w:val="20"/>
-          <w:szCs w:val="20"/>
-        </w:rPr>
-      </w:pPr>
-      <w:r>
-        <w:rPr>
-          <w:rFonts w:ascii="Verdana" w:hAnsi="Verdana"/>
-          <w:sz w:val="20"/>
-          <w:szCs w:val="20"/>
-        </w:rPr>
-        <w:t>Select the “</w:t>
-      </w:r>
-      <w:r>
-        <w:rPr>
-          <w:rFonts w:ascii="Verdana" w:hAnsi="Verdana"/>
-          <w:b/>
-          <w:sz w:val="20"/>
-          <w:szCs w:val="20"/>
-        </w:rPr>
-        <w:t>DP_Consent_Specimen</w:t>
-      </w:r>
-      <w:r>
-        <w:rPr>
-          <w:rFonts w:ascii="Verdana" w:hAnsi="Verdana"/>
-          <w:sz w:val="20"/>
-          <w:szCs w:val="20"/>
-        </w:rPr>
-        <w:t>” from the Distribution Protocol.</w:t>
+          <w:rStyle w:val="bluearb"/>
+          <w:rFonts w:ascii="Verdana" w:hAnsi="Verdana"/>
+          <w:b/>
+          <w:color w:val="FF0000"/>
+          <w:sz w:val="20"/>
+          <w:szCs w:val="20"/>
+        </w:rPr>
+      </w:pPr>
+      <w:r>
+        <w:rPr>
+          <w:rFonts w:ascii="Verdana" w:hAnsi="Verdana"/>
+          <w:sz w:val="20"/>
+          <w:szCs w:val="20"/>
+        </w:rPr>
+        <w:t>On the “Order” page enter “</w:t>
+      </w:r>
+      <w:proofErr w:type="spellStart"/>
+      <w:r>
+        <w:rPr>
+          <w:rFonts w:ascii="Verdana" w:hAnsi="Verdana"/>
+          <w:b/>
+          <w:sz w:val="20"/>
+          <w:szCs w:val="20"/>
+        </w:rPr>
+        <w:t>DP_Consent_SCG_Withdraw</w:t>
+      </w:r>
+      <w:proofErr w:type="spellEnd"/>
+      <w:r>
+        <w:rPr>
+          <w:rFonts w:ascii="Verdana" w:hAnsi="Verdana"/>
+          <w:sz w:val="20"/>
+          <w:szCs w:val="20"/>
+        </w:rPr>
+        <w:t>” in the Order Name.</w:t>
+      </w:r>
+      <w:r>
+        <w:rPr>
+          <w:rFonts w:ascii="Verdana" w:hAnsi="Verdana"/>
+          <w:color w:val="FF0000"/>
+          <w:sz w:val="20"/>
+          <w:szCs w:val="20"/>
+        </w:rPr>
+        <w:t xml:space="preserve"> </w:t>
+      </w:r>
+      <w:r>
+        <w:rPr>
+          <w:rFonts w:ascii="Verdana" w:hAnsi="Verdana"/>
+          <w:sz w:val="20"/>
+          <w:szCs w:val="20"/>
+        </w:rPr>
+        <w:t>(Refer the expected output)</w:t>
       </w:r>
     </w:p>
     <w:p>
@@ -2352,51 +2462,24 @@
         </w:rPr>
         <w:t>Select the “</w:t>
       </w:r>
-      <w:r>
-        <w:rPr>
-          <w:rFonts w:ascii="Verdana" w:hAnsi="Verdana"/>
-          <w:b/>
-          <w:sz w:val="20"/>
-          <w:szCs w:val="20"/>
-        </w:rPr>
-        <w:t>Laboratory for Translational Pathology Research</w:t>
-      </w:r>
-      <w:r>
-        <w:rPr>
-          <w:rFonts w:ascii="Verdana" w:hAnsi="Verdana"/>
-          <w:b/>
-          <w:bCs/>
-          <w:sz w:val="20"/>
-          <w:szCs w:val="20"/>
-        </w:rPr>
-        <w:t>”</w:t>
-      </w:r>
-      <w:r>
-        <w:rPr>
-          <w:rFonts w:ascii="Verdana" w:hAnsi="Verdana"/>
-          <w:sz w:val="20"/>
-          <w:szCs w:val="20"/>
-        </w:rPr>
-        <w:t xml:space="preserve"> from </w:t>
-      </w:r>
-      <w:r>
-        <w:rPr>
-          <w:rFonts w:ascii="Verdana" w:hAnsi="Verdana"/>
-          <w:bCs/>
-          <w:sz w:val="20"/>
-          <w:szCs w:val="20"/>
-        </w:rPr>
-        <w:t>Distribution Site dropdown</w:t>
-      </w:r>
-      <w:r>
-        <w:rPr>
-          <w:rFonts w:ascii="Verdana" w:hAnsi="Verdana"/>
-          <w:b/>
-          <w:bCs/>
-          <w:sz w:val="20"/>
-          <w:szCs w:val="20"/>
-        </w:rPr>
-        <w:t>.</w:t>
+      <w:proofErr w:type="spellStart"/>
+      <w:r>
+        <w:rPr>
+          <w:rFonts w:ascii="Verdana" w:hAnsi="Verdana"/>
+          <w:b/>
+          <w:sz w:val="20"/>
+          <w:szCs w:val="20"/>
+        </w:rPr>
+        <w:t>DP_Consent_Specimen</w:t>
+      </w:r>
+      <w:proofErr w:type="spellEnd"/>
+      <w:r>
+        <w:rPr>
+          <w:rFonts w:ascii="Verdana" w:hAnsi="Verdana"/>
+          <w:sz w:val="20"/>
+          <w:szCs w:val="20"/>
+        </w:rPr>
+        <w:t>” from the Distribution Protocol.</w:t>
       </w:r>
     </w:p>
     <w:p>
@@ -2419,6 +2502,75 @@
           <w:sz w:val="20"/>
           <w:szCs w:val="20"/>
         </w:rPr>
+        <w:t>Select the “</w:t>
+      </w:r>
+      <w:r>
+        <w:rPr>
+          <w:rFonts w:ascii="Verdana" w:hAnsi="Verdana"/>
+          <w:b/>
+          <w:sz w:val="20"/>
+          <w:szCs w:val="20"/>
+        </w:rPr>
+        <w:t>Laboratory for Translational Pathology Research</w:t>
+      </w:r>
+      <w:r>
+        <w:rPr>
+          <w:rFonts w:ascii="Verdana" w:hAnsi="Verdana"/>
+          <w:b/>
+          <w:bCs/>
+          <w:sz w:val="20"/>
+          <w:szCs w:val="20"/>
+        </w:rPr>
+        <w:t>”</w:t>
+      </w:r>
+      <w:r>
+        <w:rPr>
+          <w:rFonts w:ascii="Verdana" w:hAnsi="Verdana"/>
+          <w:sz w:val="20"/>
+          <w:szCs w:val="20"/>
+        </w:rPr>
+        <w:t xml:space="preserve"> from </w:t>
+      </w:r>
+      <w:r>
+        <w:rPr>
+          <w:rFonts w:ascii="Verdana" w:hAnsi="Verdana"/>
+          <w:bCs/>
+          <w:sz w:val="20"/>
+          <w:szCs w:val="20"/>
+        </w:rPr>
+        <w:t>Distribution Site dropdown</w:t>
+      </w:r>
+      <w:r>
+        <w:rPr>
+          <w:rFonts w:ascii="Verdana" w:hAnsi="Verdana"/>
+          <w:b/>
+          <w:bCs/>
+          <w:sz w:val="20"/>
+          <w:szCs w:val="20"/>
+        </w:rPr>
+        <w:t>.</w:t>
+      </w:r>
+    </w:p>
+    <w:p>
+      <w:pPr>
+        <w:pStyle w:val="ListParagraph"/>
+        <w:numPr>
+          <w:ilvl w:val="0"/>
+          <w:numId w:val="8"/>
+        </w:numPr>
+        <w:spacing w:after="0" w:line="240" w:lineRule="auto"/>
+        <w:rPr>
+          <w:rFonts w:ascii="Verdana" w:hAnsi="Verdana"/>
+          <w:sz w:val="20"/>
+          <w:szCs w:val="20"/>
+        </w:rPr>
+      </w:pPr>
+      <w:r>
+        <w:rPr>
+          <w:rFonts w:ascii="Verdana" w:hAnsi="Verdana"/>
+          <w:sz w:val="20"/>
+          <w:szCs w:val="20"/>
+        </w:rPr>
         <w:t xml:space="preserve">From the </w:t>
       </w:r>
       <w:r>
@@ -2439,6 +2591,7 @@
         </w:rPr>
         <w:t>Laboratory for Translational Pathology Research</w:t>
       </w:r>
+      <w:proofErr w:type="gramStart"/>
       <w:r>
         <w:rPr>
           <w:rFonts w:ascii="Verdana" w:hAnsi="Verdana"/>
@@ -2449,6 +2602,7 @@
         </w:rPr>
         <w:t>” .</w:t>
       </w:r>
+      <w:proofErr w:type="gramEnd"/>
     </w:p>
     <w:p>
       <w:pPr>
@@ -2549,16 +2703,35 @@
           <w:sz w:val="20"/>
           <w:szCs w:val="20"/>
         </w:rPr>
-        <w:t xml:space="preserve">Check the </w:t>
-      </w:r>
-      <w:r>
-        <w:rPr>
-          <w:rFonts w:ascii="Verdana" w:hAnsi="Verdana"/>
-          <w:b/>
-          <w:sz w:val="20"/>
-          <w:szCs w:val="20"/>
-        </w:rPr>
-        <w:t>I have verified that the distribution of the specimen is as per consent of the Participant.</w:t>
+        <w:t xml:space="preserve">Check </w:t>
+      </w:r>
+      <w:proofErr w:type="gramStart"/>
+      <w:r>
+        <w:rPr>
+          <w:rFonts w:ascii="Verdana" w:hAnsi="Verdana"/>
+          <w:sz w:val="20"/>
+          <w:szCs w:val="20"/>
+        </w:rPr>
+        <w:t xml:space="preserve">the </w:t>
+      </w:r>
+      <w:r>
+        <w:rPr>
+          <w:rFonts w:ascii="Verdana" w:hAnsi="Verdana"/>
+          <w:b/>
+          <w:sz w:val="20"/>
+          <w:szCs w:val="20"/>
+        </w:rPr>
+        <w:t>I</w:t>
+      </w:r>
+      <w:proofErr w:type="gramEnd"/>
+      <w:r>
+        <w:rPr>
+          <w:rFonts w:ascii="Verdana" w:hAnsi="Verdana"/>
+          <w:b/>
+          <w:sz w:val="20"/>
+          <w:szCs w:val="20"/>
+        </w:rPr>
+        <w:t xml:space="preserve"> have verified that the distribution of the specimen is as per consent of the Participant.</w:t>
       </w:r>
     </w:p>
     <w:p>
@@ -2919,6 +3092,7 @@
           <w:sz w:val="20"/>
           <w:szCs w:val="20"/>
         </w:rPr>
+        <w:lastRenderedPageBreak/>
         <w:t>7)</w:t>
       </w:r>
       <w:r>
@@ -2993,7 +3167,6 @@
           <w:sz w:val="20"/>
           <w:szCs w:val="20"/>
         </w:rPr>
-        <w:lastRenderedPageBreak/>
         <w:t xml:space="preserve">Witness Name: Select admin1@wustl.edu, </w:t>
       </w:r>
       <w:hyperlink r:id="rId8" w:history="1">
@@ -3255,7 +3428,25 @@
           <w:sz w:val="20"/>
           <w:szCs w:val="20"/>
         </w:rPr>
-        <w:t xml:space="preserve">11) “Participant successfully created.”  message should be displayed and </w:t>
+        <w:t xml:space="preserve">11) “Participant successfully created.”  </w:t>
+      </w:r>
+      <w:proofErr w:type="gramStart"/>
+      <w:r>
+        <w:rPr>
+          <w:rFonts w:ascii="Verdana" w:hAnsi="Verdana"/>
+          <w:sz w:val="20"/>
+          <w:szCs w:val="20"/>
+        </w:rPr>
+        <w:t>message</w:t>
+      </w:r>
+      <w:proofErr w:type="gramEnd"/>
+      <w:r>
+        <w:rPr>
+          <w:rFonts w:ascii="Verdana" w:hAnsi="Verdana"/>
+          <w:sz w:val="20"/>
+          <w:szCs w:val="20"/>
+        </w:rPr>
+        <w:t xml:space="preserve"> should be displayed and </w:t>
       </w:r>
       <w:r>
         <w:rPr>
@@ -3958,7 +4149,27 @@
           <w:sz w:val="20"/>
           <w:szCs w:val="20"/>
         </w:rPr>
-        <w:t>Submit and Delete Buttons  (enabled)</w:t>
+        <w:t xml:space="preserve">Submit and Delete </w:t>
+      </w:r>
+      <w:proofErr w:type="gramStart"/>
+      <w:r>
+        <w:rPr>
+          <w:rFonts w:ascii="Verdana" w:hAnsi="Verdana"/>
+          <w:b/>
+          <w:sz w:val="20"/>
+          <w:szCs w:val="20"/>
+        </w:rPr>
+        <w:t>Buttons  (</w:t>
+      </w:r>
+      <w:proofErr w:type="gramEnd"/>
+      <w:r>
+        <w:rPr>
+          <w:rFonts w:ascii="Verdana" w:hAnsi="Verdana"/>
+          <w:b/>
+          <w:sz w:val="20"/>
+          <w:szCs w:val="20"/>
+        </w:rPr>
+        <w:t>enabled)</w:t>
       </w:r>
     </w:p>
     <w:p>
@@ -3979,7 +4190,27 @@
           <w:sz w:val="20"/>
           <w:szCs w:val="20"/>
         </w:rPr>
-        <w:t>Add Specimens and Add Multiple Specimen (disabled)</w:t>
+        <w:t xml:space="preserve">Add Specimens and Add Multiple </w:t>
+      </w:r>
+      <w:proofErr w:type="gramStart"/>
+      <w:r>
+        <w:rPr>
+          <w:rFonts w:ascii="Verdana" w:hAnsi="Verdana"/>
+          <w:b/>
+          <w:sz w:val="20"/>
+          <w:szCs w:val="20"/>
+        </w:rPr>
+        <w:t>Specimen</w:t>
+      </w:r>
+      <w:proofErr w:type="gramEnd"/>
+      <w:r>
+        <w:rPr>
+          <w:rFonts w:ascii="Verdana" w:hAnsi="Verdana"/>
+          <w:b/>
+          <w:sz w:val="20"/>
+          <w:szCs w:val="20"/>
+        </w:rPr>
+        <w:t xml:space="preserve"> (disabled)</w:t>
       </w:r>
     </w:p>
     <w:p>
@@ -4328,17 +4559,50 @@
         <w:spacing w:after="0"/>
         <w:rPr>
           <w:rFonts w:ascii="Verdana" w:hAnsi="Verdana"/>
-          <w:sz w:val="20"/>
-          <w:szCs w:val="20"/>
-        </w:rPr>
-      </w:pPr>
-      <w:r>
-        <w:rPr>
-          <w:rFonts w:ascii="Verdana" w:hAnsi="Verdana"/>
-          <w:sz w:val="20"/>
-          <w:szCs w:val="20"/>
-        </w:rPr>
-        <w:t xml:space="preserve">19)” 3 Records are added in the List.”  message should be displayed with </w:t>
+          <w:b/>
+          <w:sz w:val="20"/>
+          <w:szCs w:val="20"/>
+        </w:rPr>
+      </w:pPr>
+      <w:r>
+        <w:rPr>
+          <w:rFonts w:ascii="Verdana" w:hAnsi="Verdana"/>
+          <w:sz w:val="20"/>
+          <w:szCs w:val="20"/>
+        </w:rPr>
+        <w:t>20</w:t>
+      </w:r>
+      <w:r>
+        <w:rPr>
+          <w:rFonts w:ascii="Verdana" w:hAnsi="Verdana"/>
+          <w:sz w:val="20"/>
+          <w:szCs w:val="20"/>
+        </w:rPr>
+        <w:t>)</w:t>
+      </w:r>
+      <w:r>
+        <w:rPr>
+          <w:rFonts w:ascii="Verdana" w:hAnsi="Verdana"/>
+          <w:sz w:val="20"/>
+          <w:szCs w:val="20"/>
+        </w:rPr>
+        <w:t xml:space="preserve"> </w:t>
+      </w:r>
+      <w:r>
+        <w:rPr>
+          <w:rFonts w:ascii="Verdana" w:hAnsi="Verdana"/>
+          <w:sz w:val="20"/>
+          <w:szCs w:val="20"/>
+        </w:rPr>
+        <w:t>“</w:t>
+      </w:r>
+      <w:r>
+        <w:rPr>
+          <w:rFonts w:ascii="Verdana" w:hAnsi="Verdana"/>
+          <w:sz w:val="20"/>
+          <w:szCs w:val="20"/>
+        </w:rPr>
+        <w:t xml:space="preserve">3 Records are added in the List.” message should be displayed with </w:t>
       </w:r>
       <w:r>
         <w:rPr>
@@ -4349,6 +4613,15 @@
         </w:rPr>
         <w:t>Edit Specimen Collection Group.</w:t>
       </w:r>
+      <w:r>
+        <w:rPr>
+          <w:rFonts w:ascii="Verdana" w:hAnsi="Verdana"/>
+          <w:b/>
+          <w:sz w:val="20"/>
+          <w:szCs w:val="20"/>
+        </w:rPr>
+        <w:t xml:space="preserve"> </w:t>
+      </w:r>
     </w:p>
     <w:p>
       <w:pPr>
@@ -4366,6 +4639,56 @@
           <w:szCs w:val="20"/>
         </w:rPr>
         <w:t>21)</w:t>
+      </w:r>
+      <w:r>
+        <w:rPr>
+          <w:rFonts w:ascii="Verdana" w:hAnsi="Verdana"/>
+          <w:sz w:val="20"/>
+          <w:szCs w:val="20"/>
+        </w:rPr>
+        <w:t xml:space="preserve"> </w:t>
+      </w:r>
+      <w:r>
+        <w:rPr>
+          <w:rFonts w:ascii="Verdana" w:hAnsi="Verdana"/>
+          <w:sz w:val="20"/>
+          <w:szCs w:val="20"/>
+        </w:rPr>
+        <w:t xml:space="preserve">The consent response captured at Specimen Collection group propagated down the hierarchy to Specimens. </w:t>
+      </w:r>
+      <w:r>
+        <w:rPr>
+          <w:rFonts w:ascii="Verdana" w:hAnsi="Verdana"/>
+          <w:sz w:val="20"/>
+          <w:szCs w:val="20"/>
+        </w:rPr>
+        <w:t>The consent response at specimen level will be same as captured at Specimen Collection Group level.</w:t>
+      </w:r>
+    </w:p>
+    <w:p>
+      <w:pPr>
+        <w:spacing w:after="0"/>
+        <w:rPr>
+          <w:rFonts w:ascii="Verdana" w:hAnsi="Verdana"/>
+          <w:sz w:val="20"/>
+          <w:szCs w:val="20"/>
+        </w:rPr>
+      </w:pPr>
+      <w:r>
+        <w:rPr>
+          <w:rFonts w:ascii="Verdana" w:hAnsi="Verdana"/>
+          <w:sz w:val="20"/>
+          <w:szCs w:val="20"/>
+        </w:rPr>
+        <w:t>22</w:t>
+      </w:r>
+      <w:r>
+        <w:rPr>
+          <w:rFonts w:ascii="Verdana" w:hAnsi="Verdana"/>
+          <w:sz w:val="20"/>
+          <w:szCs w:val="20"/>
+        </w:rPr>
+        <w:t>)</w:t>
       </w:r>
       <w:r>
         <w:rPr>
@@ -4632,7 +4955,15 @@
           <w:sz w:val="20"/>
           <w:szCs w:val="20"/>
         </w:rPr>
-        <w:t>23)</w:t>
+        <w:t>24</w:t>
+      </w:r>
+      <w:r>
+        <w:rPr>
+          <w:rFonts w:ascii="Verdana" w:hAnsi="Verdana"/>
+          <w:sz w:val="20"/>
+          <w:szCs w:val="20"/>
+        </w:rPr>
+        <w:t>)</w:t>
       </w:r>
       <w:r>
         <w:rPr>
@@ -5265,6 +5596,7 @@
           <w:sz w:val="20"/>
           <w:szCs w:val="20"/>
         </w:rPr>
+        <w:lastRenderedPageBreak/>
         <w:t>Submit and Notify Button</w:t>
       </w:r>
     </w:p>
@@ -5284,35 +5616,70 @@
           <w:sz w:val="20"/>
           <w:szCs w:val="20"/>
         </w:rPr>
-        <w:t xml:space="preserve">24) The Order Name should be auto populated with a system generated name as Order_66 which is successfully edited with the user defined name as </w:t>
-      </w:r>
-      <w:r>
-        <w:rPr>
-          <w:rFonts w:ascii="Verdana" w:hAnsi="Verdana"/>
-          <w:b/>
-          <w:sz w:val="20"/>
-          <w:szCs w:val="20"/>
-        </w:rPr>
-        <w:t>Order for SCG_Withdraw.</w:t>
-      </w:r>
-    </w:p>
-    <w:p>
-      <w:pPr>
-        <w:spacing w:after="0"/>
-        <w:rPr>
-          <w:rFonts w:ascii="Verdana" w:hAnsi="Verdana"/>
-          <w:sz w:val="20"/>
-          <w:szCs w:val="20"/>
-        </w:rPr>
-      </w:pPr>
-      <w:r>
-        <w:rPr>
-          <w:rFonts w:ascii="Verdana" w:hAnsi="Verdana"/>
-          <w:sz w:val="20"/>
-          <w:szCs w:val="20"/>
-        </w:rPr>
-        <w:lastRenderedPageBreak/>
-        <w:t>28)</w:t>
+        <w:t>25</w:t>
+      </w:r>
+      <w:r>
+        <w:rPr>
+          <w:rFonts w:ascii="Verdana" w:hAnsi="Verdana"/>
+          <w:sz w:val="20"/>
+          <w:szCs w:val="20"/>
+        </w:rPr>
+        <w:t xml:space="preserve">) The Order Name should be auto populated with a system generated name as Order_66 which is successfully edited with the user defined name as </w:t>
+      </w:r>
+      <w:r>
+        <w:rPr>
+          <w:rFonts w:ascii="Verdana" w:hAnsi="Verdana"/>
+          <w:b/>
+          <w:sz w:val="20"/>
+          <w:szCs w:val="20"/>
+        </w:rPr>
+        <w:t xml:space="preserve">Order for </w:t>
+      </w:r>
+      <w:proofErr w:type="spellStart"/>
+      <w:r>
+        <w:rPr>
+          <w:rFonts w:ascii="Verdana" w:hAnsi="Verdana"/>
+          <w:b/>
+          <w:sz w:val="20"/>
+          <w:szCs w:val="20"/>
+        </w:rPr>
+        <w:t>SCG_Withdraw</w:t>
+      </w:r>
+      <w:proofErr w:type="spellEnd"/>
+      <w:r>
+        <w:rPr>
+          <w:rFonts w:ascii="Verdana" w:hAnsi="Verdana"/>
+          <w:b/>
+          <w:sz w:val="20"/>
+          <w:szCs w:val="20"/>
+        </w:rPr>
+        <w:t>.</w:t>
+      </w:r>
+    </w:p>
+    <w:p>
+      <w:pPr>
+        <w:spacing w:after="0"/>
+        <w:rPr>
+          <w:rFonts w:ascii="Verdana" w:hAnsi="Verdana"/>
+          <w:sz w:val="20"/>
+          <w:szCs w:val="20"/>
+        </w:rPr>
+      </w:pPr>
+      <w:r>
+        <w:rPr>
+          <w:rFonts w:ascii="Verdana" w:hAnsi="Verdana"/>
+          <w:sz w:val="20"/>
+          <w:szCs w:val="20"/>
+        </w:rPr>
+        <w:t>29</w:t>
+      </w:r>
+      <w:r>
+        <w:rPr>
+          <w:rFonts w:ascii="Verdana" w:hAnsi="Verdana"/>
+          <w:sz w:val="20"/>
+          <w:szCs w:val="20"/>
+        </w:rPr>
+        <w:t>)</w:t>
       </w:r>
       <w:r>
         <w:rPr>
@@ -5997,7 +6364,15 @@
           <w:sz w:val="20"/>
           <w:szCs w:val="20"/>
         </w:rPr>
-        <w:t xml:space="preserve">30) The </w:t>
+        <w:t>31</w:t>
+      </w:r>
+      <w:r>
+        <w:rPr>
+          <w:rFonts w:ascii="Verdana" w:hAnsi="Verdana"/>
+          <w:sz w:val="20"/>
+          <w:szCs w:val="20"/>
+        </w:rPr>
+        <w:t xml:space="preserve">) The </w:t>
       </w:r>
       <w:r>
         <w:rPr>
@@ -6049,7 +6424,15 @@
           <w:sz w:val="20"/>
           <w:szCs w:val="20"/>
         </w:rPr>
-        <w:t xml:space="preserve">31) The </w:t>
+        <w:t>32</w:t>
+      </w:r>
+      <w:r>
+        <w:rPr>
+          <w:rFonts w:ascii="Verdana" w:hAnsi="Verdana"/>
+          <w:sz w:val="20"/>
+          <w:szCs w:val="20"/>
+        </w:rPr>
+        <w:t xml:space="preserve">) The </w:t>
       </w:r>
       <w:r>
         <w:rPr>
@@ -6118,7 +6501,15 @@
           <w:sz w:val="20"/>
           <w:szCs w:val="20"/>
         </w:rPr>
-        <w:t xml:space="preserve">32) The </w:t>
+        <w:t>33</w:t>
+      </w:r>
+      <w:r>
+        <w:rPr>
+          <w:rFonts w:ascii="Verdana" w:hAnsi="Verdana"/>
+          <w:sz w:val="20"/>
+          <w:szCs w:val="20"/>
+        </w:rPr>
+        <w:t xml:space="preserve">) The </w:t>
       </w:r>
       <w:r>
         <w:rPr>
@@ -6188,7 +6579,15 @@
           <w:sz w:val="20"/>
           <w:szCs w:val="20"/>
         </w:rPr>
-        <w:t>33) For the specimen the status should change to “</w:t>
+        <w:t>34</w:t>
+      </w:r>
+      <w:r>
+        <w:rPr>
+          <w:rFonts w:ascii="Verdana" w:hAnsi="Verdana"/>
+          <w:sz w:val="20"/>
+          <w:szCs w:val="20"/>
+        </w:rPr>
+        <w:t>) For the specimen the status should change to “</w:t>
       </w:r>
       <w:r>
         <w:rPr>
@@ -6215,7 +6614,15 @@
           <w:sz w:val="20"/>
           <w:szCs w:val="20"/>
         </w:rPr>
-        <w:t xml:space="preserve">34) </w:t>
+        <w:t>35</w:t>
+      </w:r>
+      <w:r>
+        <w:rPr>
+          <w:rFonts w:ascii="Verdana" w:hAnsi="Verdana"/>
+          <w:sz w:val="20"/>
+          <w:szCs w:val="20"/>
+        </w:rPr>
+        <w:t xml:space="preserve">) </w:t>
       </w:r>
       <w:r>
         <w:rPr>
@@ -6245,26 +6652,6 @@
           <w:szCs w:val="20"/>
         </w:rPr>
       </w:pPr>
-    </w:p>
-    <w:p>
-      <w:pPr>
-        <w:spacing w:after="0"/>
-        <w:rPr>
-          <w:rFonts w:ascii="Verdana" w:hAnsi="Verdana"/>
-          <w:b/>
-          <w:sz w:val="20"/>
-          <w:szCs w:val="20"/>
-        </w:rPr>
-      </w:pPr>
-      <w:r>
-        <w:rPr>
-          <w:rFonts w:ascii="Verdana" w:hAnsi="Verdana"/>
-          <w:b/>
-          <w:sz w:val="20"/>
-          <w:szCs w:val="20"/>
-        </w:rPr>
-        <w:t>Verification Logic:</w:t>
-      </w:r>
     </w:p>
     <w:p>
       <w:pPr>
@@ -6351,13 +6738,60 @@
           <w:szCs w:val="20"/>
         </w:rPr>
       </w:pPr>
-      <w:r>
-        <w:rPr>
-          <w:rFonts w:ascii="Verdana" w:hAnsi="Verdana"/>
-          <w:sz w:val="20"/>
-          <w:szCs w:val="20"/>
-        </w:rPr>
-        <w:t>1)In CATISSUE_AUDIT_EVENT table new record should be entered with IP address equal to the IP address of the machine from which the action was performed and Event_Timepstamp equal to the date on which the action was performed. Event_Type should contain UPDATE.</w:t>
+      <w:proofErr w:type="gramStart"/>
+      <w:r>
+        <w:rPr>
+          <w:rFonts w:ascii="Verdana" w:hAnsi="Verdana"/>
+          <w:sz w:val="20"/>
+          <w:szCs w:val="20"/>
+        </w:rPr>
+        <w:t>1)In</w:t>
+      </w:r>
+      <w:proofErr w:type="gramEnd"/>
+      <w:r>
+        <w:rPr>
+          <w:rFonts w:ascii="Verdana" w:hAnsi="Verdana"/>
+          <w:sz w:val="20"/>
+          <w:szCs w:val="20"/>
+        </w:rPr>
+        <w:t xml:space="preserve"> CATISSUE_AUDIT_EVENT table new record should be entered with IP address equal to the IP address of the machine from which the action was performed and </w:t>
+      </w:r>
+      <w:proofErr w:type="spellStart"/>
+      <w:r>
+        <w:rPr>
+          <w:rFonts w:ascii="Verdana" w:hAnsi="Verdana"/>
+          <w:sz w:val="20"/>
+          <w:szCs w:val="20"/>
+        </w:rPr>
+        <w:lastRenderedPageBreak/>
+        <w:t>Event_Timepstamp</w:t>
+      </w:r>
+      <w:proofErr w:type="spellEnd"/>
+      <w:r>
+        <w:rPr>
+          <w:rFonts w:ascii="Verdana" w:hAnsi="Verdana"/>
+          <w:sz w:val="20"/>
+          <w:szCs w:val="20"/>
+        </w:rPr>
+        <w:t xml:space="preserve"> equal to the date on which the action was performed. </w:t>
+      </w:r>
+      <w:proofErr w:type="spellStart"/>
+      <w:r>
+        <w:rPr>
+          <w:rFonts w:ascii="Verdana" w:hAnsi="Verdana"/>
+          <w:sz w:val="20"/>
+          <w:szCs w:val="20"/>
+        </w:rPr>
+        <w:t>Event_Type</w:t>
+      </w:r>
+      <w:proofErr w:type="spellEnd"/>
+      <w:r>
+        <w:rPr>
+          <w:rFonts w:ascii="Verdana" w:hAnsi="Verdana"/>
+          <w:sz w:val="20"/>
+          <w:szCs w:val="20"/>
+        </w:rPr>
+        <w:t xml:space="preserve"> should contain UPDATE.</w:t>
       </w:r>
     </w:p>
     <w:p>
@@ -6381,13 +6815,95 @@
           <w:szCs w:val="20"/>
         </w:rPr>
       </w:pPr>
-      <w:r>
-        <w:rPr>
-          <w:rFonts w:ascii="Verdana" w:hAnsi="Verdana"/>
-          <w:sz w:val="20"/>
-          <w:szCs w:val="20"/>
-        </w:rPr>
-        <w:t>2)In CATISSUE_DATA_AUDIT_EVENT_LOG table Object_Name should contain CATISSUE_PARTICIPANT, CATISSUE_RACE, CATISSUE_COLL_PROT_REG and CATISSUE_PART_MEDICAL_ID. Object_ID is the unique ID of the object inserted. Parent_ID will be null for the main object. Containment or reference type objects getting added will have a parent_id equal to the ID of the main Object being inserted. This table refers to CATISSUE_AUDIT_EVENT_LOG table which relates to the CATISSUE_AUDIT_EVENT table.</w:t>
+      <w:proofErr w:type="gramStart"/>
+      <w:r>
+        <w:rPr>
+          <w:rFonts w:ascii="Verdana" w:hAnsi="Verdana"/>
+          <w:sz w:val="20"/>
+          <w:szCs w:val="20"/>
+        </w:rPr>
+        <w:t>2)In</w:t>
+      </w:r>
+      <w:proofErr w:type="gramEnd"/>
+      <w:r>
+        <w:rPr>
+          <w:rFonts w:ascii="Verdana" w:hAnsi="Verdana"/>
+          <w:sz w:val="20"/>
+          <w:szCs w:val="20"/>
+        </w:rPr>
+        <w:t xml:space="preserve"> CATISSUE_DATA_AUDIT_EVENT_LOG table </w:t>
+      </w:r>
+      <w:proofErr w:type="spellStart"/>
+      <w:r>
+        <w:rPr>
+          <w:rFonts w:ascii="Verdana" w:hAnsi="Verdana"/>
+          <w:sz w:val="20"/>
+          <w:szCs w:val="20"/>
+        </w:rPr>
+        <w:t>Object_Name</w:t>
+      </w:r>
+      <w:proofErr w:type="spellEnd"/>
+      <w:r>
+        <w:rPr>
+          <w:rFonts w:ascii="Verdana" w:hAnsi="Verdana"/>
+          <w:sz w:val="20"/>
+          <w:szCs w:val="20"/>
+        </w:rPr>
+        <w:t xml:space="preserve"> should contain CATISSUE_PARTICIPANT, CATISSUE_RACE, CATISSUE_COLL_PROT_REG and CATISSUE_PART_MEDICAL_ID. </w:t>
+      </w:r>
+      <w:proofErr w:type="spellStart"/>
+      <w:r>
+        <w:rPr>
+          <w:rFonts w:ascii="Verdana" w:hAnsi="Verdana"/>
+          <w:sz w:val="20"/>
+          <w:szCs w:val="20"/>
+        </w:rPr>
+        <w:t>Object_ID</w:t>
+      </w:r>
+      <w:proofErr w:type="spellEnd"/>
+      <w:r>
+        <w:rPr>
+          <w:rFonts w:ascii="Verdana" w:hAnsi="Verdana"/>
+          <w:sz w:val="20"/>
+          <w:szCs w:val="20"/>
+        </w:rPr>
+        <w:t xml:space="preserve"> is the unique ID of the object inserted. </w:t>
+      </w:r>
+      <w:proofErr w:type="spellStart"/>
+      <w:r>
+        <w:rPr>
+          <w:rFonts w:ascii="Verdana" w:hAnsi="Verdana"/>
+          <w:sz w:val="20"/>
+          <w:szCs w:val="20"/>
+        </w:rPr>
+        <w:t>Parent_ID</w:t>
+      </w:r>
+      <w:proofErr w:type="spellEnd"/>
+      <w:r>
+        <w:rPr>
+          <w:rFonts w:ascii="Verdana" w:hAnsi="Verdana"/>
+          <w:sz w:val="20"/>
+          <w:szCs w:val="20"/>
+        </w:rPr>
+        <w:t xml:space="preserve"> will be null for the main object. Containment or reference type objects getting added will have a </w:t>
+      </w:r>
+      <w:proofErr w:type="spellStart"/>
+      <w:r>
+        <w:rPr>
+          <w:rFonts w:ascii="Verdana" w:hAnsi="Verdana"/>
+          <w:sz w:val="20"/>
+          <w:szCs w:val="20"/>
+        </w:rPr>
+        <w:t>parent_id</w:t>
+      </w:r>
+      <w:proofErr w:type="spellEnd"/>
+      <w:r>
+        <w:rPr>
+          <w:rFonts w:ascii="Verdana" w:hAnsi="Verdana"/>
+          <w:sz w:val="20"/>
+          <w:szCs w:val="20"/>
+        </w:rPr>
+        <w:t xml:space="preserve"> equal to the ID of the main Object being inserted. This table refers to CATISSUE_AUDIT_EVENT_LOG table which relates to the CATISSUE_AUDIT_EVENT table.</w:t>
       </w:r>
     </w:p>
     <w:p>
@@ -6411,13 +6927,77 @@
           <w:szCs w:val="20"/>
         </w:rPr>
       </w:pPr>
-      <w:r>
-        <w:rPr>
-          <w:rFonts w:ascii="Verdana" w:hAnsi="Verdana"/>
-          <w:sz w:val="20"/>
-          <w:szCs w:val="20"/>
-        </w:rPr>
-        <w:t>3)In CATISSUE_AUDIT_EVENT_DETAILS table Element_name contains the list of attributes that are in CATISSUE_PARTICIPANT, CATISSUE_COLL_PROT_REG CATISSUE_RACE and CATISSUE_PART_MEDICAL_ID tables. Previous_value will be values before update and Current_value will be the value updated through UI. CATISSUE_SITE and CATISSUE_COLL_PROT_REG will have their ID's audited only as they have reference association with the main object. ID of CATISSUE_PART_MEDICAL_ID and CATISSUE_RACE will also be audited along with their attributes as it is a containment type attribute.</w:t>
+      <w:proofErr w:type="gramStart"/>
+      <w:r>
+        <w:rPr>
+          <w:rFonts w:ascii="Verdana" w:hAnsi="Verdana"/>
+          <w:sz w:val="20"/>
+          <w:szCs w:val="20"/>
+        </w:rPr>
+        <w:t>3)In</w:t>
+      </w:r>
+      <w:proofErr w:type="gramEnd"/>
+      <w:r>
+        <w:rPr>
+          <w:rFonts w:ascii="Verdana" w:hAnsi="Verdana"/>
+          <w:sz w:val="20"/>
+          <w:szCs w:val="20"/>
+        </w:rPr>
+        <w:t xml:space="preserve"> CATISSUE_AUDIT_EVENT_DETAILS table </w:t>
+      </w:r>
+      <w:proofErr w:type="spellStart"/>
+      <w:r>
+        <w:rPr>
+          <w:rFonts w:ascii="Verdana" w:hAnsi="Verdana"/>
+          <w:sz w:val="20"/>
+          <w:szCs w:val="20"/>
+        </w:rPr>
+        <w:t>Element_name</w:t>
+      </w:r>
+      <w:proofErr w:type="spellEnd"/>
+      <w:r>
+        <w:rPr>
+          <w:rFonts w:ascii="Verdana" w:hAnsi="Verdana"/>
+          <w:sz w:val="20"/>
+          <w:szCs w:val="20"/>
+        </w:rPr>
+        <w:t xml:space="preserve"> contains the list of attributes that are in CATISSUE_PARTICIPANT, CATISSUE_COLL_PROT_REG CATISSUE_RACE and CATISSUE_PART_MEDICAL_ID tables. </w:t>
+      </w:r>
+      <w:proofErr w:type="spellStart"/>
+      <w:r>
+        <w:rPr>
+          <w:rFonts w:ascii="Verdana" w:hAnsi="Verdana"/>
+          <w:sz w:val="20"/>
+          <w:szCs w:val="20"/>
+        </w:rPr>
+        <w:t>Previous_value</w:t>
+      </w:r>
+      <w:proofErr w:type="spellEnd"/>
+      <w:r>
+        <w:rPr>
+          <w:rFonts w:ascii="Verdana" w:hAnsi="Verdana"/>
+          <w:sz w:val="20"/>
+          <w:szCs w:val="20"/>
+        </w:rPr>
+        <w:t xml:space="preserve"> will be values before update and </w:t>
+      </w:r>
+      <w:proofErr w:type="spellStart"/>
+      <w:r>
+        <w:rPr>
+          <w:rFonts w:ascii="Verdana" w:hAnsi="Verdana"/>
+          <w:sz w:val="20"/>
+          <w:szCs w:val="20"/>
+        </w:rPr>
+        <w:t>Current_value</w:t>
+      </w:r>
+      <w:proofErr w:type="spellEnd"/>
+      <w:r>
+        <w:rPr>
+          <w:rFonts w:ascii="Verdana" w:hAnsi="Verdana"/>
+          <w:sz w:val="20"/>
+          <w:szCs w:val="20"/>
+        </w:rPr>
+        <w:t xml:space="preserve"> will be the value updated through UI. CATISSUE_SITE and CATISSUE_COLL_PROT_REG will have their ID's audited only as they have reference association with the main object. ID of CATISSUE_PART_MEDICAL_ID and CATISSUE_RACE will also be audited along with their attributes as it is a containment type attribute.</w:t>
       </w:r>
     </w:p>
     <w:p>
@@ -6447,7 +7027,25 @@
           <w:sz w:val="20"/>
           <w:szCs w:val="20"/>
         </w:rPr>
-        <w:t>One more row gets added for the containment and reference association i.e., edu.wustl.catissuecore.domain.&lt;attribute_name&gt;_PREV_CURR_IDS_LIST. In this case following gets added:</w:t>
+        <w:t>One more row gets added for the containment and reference association i.e., edu.wustl.catissuecore.domain</w:t>
+      </w:r>
+      <w:proofErr w:type="gramStart"/>
+      <w:r>
+        <w:rPr>
+          <w:rFonts w:ascii="Verdana" w:hAnsi="Verdana"/>
+          <w:sz w:val="20"/>
+          <w:szCs w:val="20"/>
+        </w:rPr>
+        <w:t>.&lt;</w:t>
+      </w:r>
+      <w:proofErr w:type="gramEnd"/>
+      <w:r>
+        <w:rPr>
+          <w:rFonts w:ascii="Verdana" w:hAnsi="Verdana"/>
+          <w:sz w:val="20"/>
+          <w:szCs w:val="20"/>
+        </w:rPr>
+        <w:t>attribute_name&gt;_PREV_CURR_IDS_LIST. In this case following gets added:</w:t>
       </w:r>
     </w:p>
     <w:p>
@@ -6471,6 +7069,7 @@
           <w:szCs w:val="20"/>
         </w:rPr>
       </w:pPr>
+      <w:proofErr w:type="spellStart"/>
       <w:r>
         <w:rPr>
           <w:rFonts w:ascii="Verdana" w:hAnsi="Verdana"/>
@@ -6479,6 +7078,7 @@
         </w:rPr>
         <w:t>edu.wustl.catissuecore.domain.Site_PREV_CURR_IDS_LIST</w:t>
       </w:r>
+      <w:proofErr w:type="spellEnd"/>
     </w:p>
     <w:p>
       <w:pPr>
@@ -6528,6 +7128,7 @@
           <w:szCs w:val="20"/>
         </w:rPr>
       </w:pPr>
+      <w:proofErr w:type="spellStart"/>
       <w:r>
         <w:rPr>
           <w:rFonts w:ascii="Verdana" w:hAnsi="Verdana"/>
@@ -6536,6 +7137,7 @@
         </w:rPr>
         <w:t>edu.wustl.catissuecore.domain.Race_PREV_CURR_IDS_LIST</w:t>
       </w:r>
+      <w:proofErr w:type="spellEnd"/>
     </w:p>
     <w:p>
       <w:pPr>
@@ -6602,38 +7204,60 @@
           <w:sz w:val="20"/>
           <w:szCs w:val="20"/>
         </w:rPr>
-        <w:t>Execute each of the individual queries and verify that the same consents are reflected in the advance query also .</w:t>
-      </w:r>
-    </w:p>
-    <w:p>
-      <w:pPr>
-        <w:spacing w:after="0"/>
-        <w:rPr>
-          <w:rFonts w:ascii="Verdana" w:hAnsi="Verdana"/>
-          <w:b/>
-          <w:sz w:val="20"/>
-          <w:szCs w:val="20"/>
-        </w:rPr>
-      </w:pPr>
-    </w:p>
-    <w:p>
-      <w:pPr>
-        <w:spacing w:after="0"/>
-        <w:rPr>
-          <w:rFonts w:ascii="Verdana" w:hAnsi="Verdana"/>
-          <w:b/>
-          <w:sz w:val="20"/>
-          <w:szCs w:val="20"/>
-        </w:rPr>
-      </w:pPr>
-      <w:r>
-        <w:rPr>
-          <w:rFonts w:ascii="Verdana" w:hAnsi="Verdana"/>
-          <w:b/>
-          <w:sz w:val="20"/>
-          <w:szCs w:val="20"/>
-        </w:rPr>
-        <w:t>i)  Participant level consent query</w:t>
+        <w:t xml:space="preserve">Execute each of the individual queries and verify that the same consents are reflected in the advance query </w:t>
+      </w:r>
+      <w:proofErr w:type="gramStart"/>
+      <w:r>
+        <w:rPr>
+          <w:rFonts w:ascii="Verdana" w:hAnsi="Verdana"/>
+          <w:b/>
+          <w:sz w:val="20"/>
+          <w:szCs w:val="20"/>
+        </w:rPr>
+        <w:t>also .</w:t>
+      </w:r>
+      <w:proofErr w:type="gramEnd"/>
+    </w:p>
+    <w:p>
+      <w:pPr>
+        <w:spacing w:after="0"/>
+        <w:rPr>
+          <w:rFonts w:ascii="Verdana" w:hAnsi="Verdana"/>
+          <w:b/>
+          <w:sz w:val="20"/>
+          <w:szCs w:val="20"/>
+        </w:rPr>
+      </w:pPr>
+    </w:p>
+    <w:p>
+      <w:pPr>
+        <w:spacing w:after="0"/>
+        <w:rPr>
+          <w:rFonts w:ascii="Verdana" w:hAnsi="Verdana"/>
+          <w:b/>
+          <w:sz w:val="20"/>
+          <w:szCs w:val="20"/>
+        </w:rPr>
+      </w:pPr>
+      <w:proofErr w:type="spellStart"/>
+      <w:r>
+        <w:rPr>
+          <w:rFonts w:ascii="Verdana" w:hAnsi="Verdana"/>
+          <w:b/>
+          <w:sz w:val="20"/>
+          <w:szCs w:val="20"/>
+        </w:rPr>
+        <w:t>i</w:t>
+      </w:r>
+      <w:proofErr w:type="spellEnd"/>
+      <w:r>
+        <w:rPr>
+          <w:rFonts w:ascii="Verdana" w:hAnsi="Verdana"/>
+          <w:b/>
+          <w:sz w:val="20"/>
+          <w:szCs w:val="20"/>
+        </w:rPr>
+        <w:t>)  Participant level consent query</w:t>
       </w:r>
     </w:p>
     <w:p>
@@ -6675,14 +7299,25 @@
         </w:rPr>
         <w:sym w:font="Wingdings" w:char="F0E0"/>
       </w:r>
-      <w:r>
-        <w:rPr>
-          <w:rFonts w:ascii="Verdana" w:hAnsi="Verdana"/>
-          <w:b/>
-          <w:sz w:val="20"/>
-          <w:szCs w:val="20"/>
-        </w:rPr>
-        <w:t>ConsentTier Response</w:t>
+      <w:proofErr w:type="spellStart"/>
+      <w:r>
+        <w:rPr>
+          <w:rFonts w:ascii="Verdana" w:hAnsi="Verdana"/>
+          <w:b/>
+          <w:sz w:val="20"/>
+          <w:szCs w:val="20"/>
+        </w:rPr>
+        <w:t>ConsentTier</w:t>
+      </w:r>
+      <w:proofErr w:type="spellEnd"/>
+      <w:r>
+        <w:rPr>
+          <w:rFonts w:ascii="Verdana" w:hAnsi="Verdana"/>
+          <w:b/>
+          <w:sz w:val="20"/>
+          <w:szCs w:val="20"/>
+        </w:rPr>
+        <w:t xml:space="preserve"> Response</w:t>
       </w:r>
     </w:p>
     <w:p>
@@ -6740,38 +7375,78 @@
           <w:sz w:val="20"/>
           <w:szCs w:val="20"/>
         </w:rPr>
-        <w:t xml:space="preserve"> ConsentTier Status </w:t>
-      </w:r>
-    </w:p>
-    <w:p>
-      <w:pPr>
-        <w:spacing w:after="0"/>
-        <w:rPr>
-          <w:rFonts w:ascii="Verdana" w:hAnsi="Verdana"/>
-          <w:b/>
-          <w:sz w:val="20"/>
-          <w:szCs w:val="20"/>
-        </w:rPr>
-      </w:pPr>
-    </w:p>
-    <w:p>
-      <w:pPr>
-        <w:spacing w:after="0"/>
-        <w:rPr>
-          <w:rFonts w:ascii="Verdana" w:hAnsi="Verdana"/>
-          <w:b/>
-          <w:sz w:val="20"/>
-          <w:szCs w:val="20"/>
-        </w:rPr>
-      </w:pPr>
-      <w:r>
-        <w:rPr>
-          <w:rFonts w:ascii="Verdana" w:hAnsi="Verdana"/>
-          <w:b/>
-          <w:sz w:val="20"/>
-          <w:szCs w:val="20"/>
-        </w:rPr>
-        <w:t xml:space="preserve">Query Conditions : </w:t>
+        <w:t xml:space="preserve"> </w:t>
+      </w:r>
+      <w:proofErr w:type="spellStart"/>
+      <w:r>
+        <w:rPr>
+          <w:rFonts w:ascii="Verdana" w:hAnsi="Verdana"/>
+          <w:b/>
+          <w:sz w:val="20"/>
+          <w:szCs w:val="20"/>
+        </w:rPr>
+        <w:t>ConsentTier</w:t>
+      </w:r>
+      <w:proofErr w:type="spellEnd"/>
+      <w:r>
+        <w:rPr>
+          <w:rFonts w:ascii="Verdana" w:hAnsi="Verdana"/>
+          <w:b/>
+          <w:sz w:val="20"/>
+          <w:szCs w:val="20"/>
+        </w:rPr>
+        <w:t xml:space="preserve"> Status </w:t>
+      </w:r>
+    </w:p>
+    <w:p>
+      <w:pPr>
+        <w:spacing w:after="0"/>
+        <w:rPr>
+          <w:rFonts w:ascii="Verdana" w:hAnsi="Verdana"/>
+          <w:b/>
+          <w:sz w:val="20"/>
+          <w:szCs w:val="20"/>
+        </w:rPr>
+      </w:pPr>
+    </w:p>
+    <w:p>
+      <w:pPr>
+        <w:spacing w:after="0"/>
+        <w:rPr>
+          <w:rFonts w:ascii="Verdana" w:hAnsi="Verdana"/>
+          <w:b/>
+          <w:sz w:val="20"/>
+          <w:szCs w:val="20"/>
+        </w:rPr>
+      </w:pPr>
+      <w:r>
+        <w:rPr>
+          <w:rFonts w:ascii="Verdana" w:hAnsi="Verdana"/>
+          <w:b/>
+          <w:sz w:val="20"/>
+          <w:szCs w:val="20"/>
+        </w:rPr>
+        <w:t xml:space="preserve">Query </w:t>
+      </w:r>
+      <w:proofErr w:type="gramStart"/>
+      <w:r>
+        <w:rPr>
+          <w:rFonts w:ascii="Verdana" w:hAnsi="Verdana"/>
+          <w:b/>
+          <w:sz w:val="20"/>
+          <w:szCs w:val="20"/>
+        </w:rPr>
+        <w:t>Conditions :</w:t>
+      </w:r>
+      <w:proofErr w:type="gramEnd"/>
+      <w:r>
+        <w:rPr>
+          <w:rFonts w:ascii="Verdana" w:hAnsi="Verdana"/>
+          <w:b/>
+          <w:sz w:val="20"/>
+          <w:szCs w:val="20"/>
+        </w:rPr>
+        <w:t xml:space="preserve"> </w:t>
       </w:r>
     </w:p>
     <w:tbl>
@@ -7000,13 +7675,23 @@
                 <w:szCs w:val="20"/>
               </w:rPr>
             </w:pPr>
-            <w:r>
-              <w:rPr>
-                <w:rFonts w:ascii="Verdana" w:hAnsi="Verdana"/>
-                <w:sz w:val="20"/>
-                <w:szCs w:val="20"/>
-              </w:rPr>
-              <w:t xml:space="preserve">ConsentTier </w:t>
+            <w:proofErr w:type="spellStart"/>
+            <w:r>
+              <w:rPr>
+                <w:rFonts w:ascii="Verdana" w:hAnsi="Verdana"/>
+                <w:sz w:val="20"/>
+                <w:szCs w:val="20"/>
+              </w:rPr>
+              <w:t>ConsentTier</w:t>
+            </w:r>
+            <w:proofErr w:type="spellEnd"/>
+            <w:r>
+              <w:rPr>
+                <w:rFonts w:ascii="Verdana" w:hAnsi="Verdana"/>
+                <w:sz w:val="20"/>
+                <w:szCs w:val="20"/>
+              </w:rPr>
+              <w:t xml:space="preserve"> </w:t>
             </w:r>
           </w:p>
         </w:tc>
@@ -7068,13 +7753,23 @@
                 <w:szCs w:val="20"/>
               </w:rPr>
             </w:pPr>
-            <w:r>
-              <w:rPr>
-                <w:rFonts w:ascii="Verdana" w:hAnsi="Verdana"/>
-                <w:sz w:val="20"/>
-                <w:szCs w:val="20"/>
-              </w:rPr>
-              <w:t>ConsentTier Response</w:t>
+            <w:proofErr w:type="spellStart"/>
+            <w:r>
+              <w:rPr>
+                <w:rFonts w:ascii="Verdana" w:hAnsi="Verdana"/>
+                <w:sz w:val="20"/>
+                <w:szCs w:val="20"/>
+              </w:rPr>
+              <w:t>ConsentTier</w:t>
+            </w:r>
+            <w:proofErr w:type="spellEnd"/>
+            <w:r>
+              <w:rPr>
+                <w:rFonts w:ascii="Verdana" w:hAnsi="Verdana"/>
+                <w:sz w:val="20"/>
+                <w:szCs w:val="20"/>
+              </w:rPr>
+              <w:t xml:space="preserve"> Response</w:t>
             </w:r>
           </w:p>
         </w:tc>
@@ -7141,6 +7836,7 @@
           <w:sz w:val="20"/>
           <w:szCs w:val="20"/>
         </w:rPr>
+        <w:lastRenderedPageBreak/>
         <w:t xml:space="preserve">                             </w:t>
       </w:r>
     </w:p>
@@ -7203,6 +7899,7 @@
         </w:rPr>
         <w:sym w:font="Wingdings" w:char="F0E0"/>
       </w:r>
+      <w:proofErr w:type="spellStart"/>
       <w:r>
         <w:rPr>
           <w:rFonts w:ascii="Verdana" w:hAnsi="Verdana"/>
@@ -7212,6 +7909,7 @@
         </w:rPr>
         <w:t>ConsentTier</w:t>
       </w:r>
+      <w:proofErr w:type="spellEnd"/>
     </w:p>
     <w:p>
       <w:pPr>
@@ -7288,7 +7986,27 @@
           <w:sz w:val="20"/>
           <w:szCs w:val="20"/>
         </w:rPr>
-        <w:t xml:space="preserve"> ConsentTier Status </w:t>
+        <w:t xml:space="preserve"> </w:t>
+      </w:r>
+      <w:proofErr w:type="spellStart"/>
+      <w:r>
+        <w:rPr>
+          <w:rFonts w:ascii="Verdana" w:hAnsi="Verdana"/>
+          <w:b/>
+          <w:sz w:val="20"/>
+          <w:szCs w:val="20"/>
+        </w:rPr>
+        <w:t>ConsentTier</w:t>
+      </w:r>
+      <w:proofErr w:type="spellEnd"/>
+      <w:r>
+        <w:rPr>
+          <w:rFonts w:ascii="Verdana" w:hAnsi="Verdana"/>
+          <w:b/>
+          <w:sz w:val="20"/>
+          <w:szCs w:val="20"/>
+        </w:rPr>
+        <w:t xml:space="preserve"> Status </w:t>
       </w:r>
     </w:p>
     <w:p>
@@ -7500,13 +8218,23 @@
                 <w:szCs w:val="20"/>
               </w:rPr>
             </w:pPr>
-            <w:r>
-              <w:rPr>
-                <w:rFonts w:ascii="Verdana" w:hAnsi="Verdana"/>
-                <w:sz w:val="20"/>
-                <w:szCs w:val="20"/>
-              </w:rPr>
-              <w:t xml:space="preserve">ConsentTier </w:t>
+            <w:proofErr w:type="spellStart"/>
+            <w:r>
+              <w:rPr>
+                <w:rFonts w:ascii="Verdana" w:hAnsi="Verdana"/>
+                <w:sz w:val="20"/>
+                <w:szCs w:val="20"/>
+              </w:rPr>
+              <w:t>ConsentTier</w:t>
+            </w:r>
+            <w:proofErr w:type="spellEnd"/>
+            <w:r>
+              <w:rPr>
+                <w:rFonts w:ascii="Verdana" w:hAnsi="Verdana"/>
+                <w:sz w:val="20"/>
+                <w:szCs w:val="20"/>
+              </w:rPr>
+              <w:t xml:space="preserve"> </w:t>
             </w:r>
           </w:p>
         </w:tc>
@@ -7568,13 +8296,23 @@
                 <w:szCs w:val="20"/>
               </w:rPr>
             </w:pPr>
-            <w:r>
-              <w:rPr>
-                <w:rFonts w:ascii="Verdana" w:hAnsi="Verdana"/>
-                <w:sz w:val="20"/>
-                <w:szCs w:val="20"/>
-              </w:rPr>
-              <w:t>ConsentTier Status</w:t>
+            <w:proofErr w:type="spellStart"/>
+            <w:r>
+              <w:rPr>
+                <w:rFonts w:ascii="Verdana" w:hAnsi="Verdana"/>
+                <w:sz w:val="20"/>
+                <w:szCs w:val="20"/>
+              </w:rPr>
+              <w:t>ConsentTier</w:t>
+            </w:r>
+            <w:proofErr w:type="spellEnd"/>
+            <w:r>
+              <w:rPr>
+                <w:rFonts w:ascii="Verdana" w:hAnsi="Verdana"/>
+                <w:sz w:val="20"/>
+                <w:szCs w:val="20"/>
+              </w:rPr>
+              <w:t xml:space="preserve"> Status</w:t>
             </w:r>
           </w:p>
         </w:tc>
@@ -7705,6 +8443,7 @@
         </w:rPr>
         <w:sym w:font="Wingdings" w:char="F0E0"/>
       </w:r>
+      <w:proofErr w:type="spellStart"/>
       <w:r>
         <w:rPr>
           <w:rFonts w:ascii="Verdana" w:hAnsi="Verdana"/>
@@ -7714,6 +8453,7 @@
         </w:rPr>
         <w:t>ConsentTier</w:t>
       </w:r>
+      <w:proofErr w:type="spellEnd"/>
     </w:p>
     <w:p>
       <w:pPr>
@@ -7770,7 +8510,27 @@
           <w:sz w:val="20"/>
           <w:szCs w:val="20"/>
         </w:rPr>
-        <w:t xml:space="preserve"> ConsentTier Status </w:t>
+        <w:t xml:space="preserve"> </w:t>
+      </w:r>
+      <w:proofErr w:type="spellStart"/>
+      <w:r>
+        <w:rPr>
+          <w:rFonts w:ascii="Verdana" w:hAnsi="Verdana"/>
+          <w:b/>
+          <w:sz w:val="20"/>
+          <w:szCs w:val="20"/>
+        </w:rPr>
+        <w:t>ConsentTier</w:t>
+      </w:r>
+      <w:proofErr w:type="spellEnd"/>
+      <w:r>
+        <w:rPr>
+          <w:rFonts w:ascii="Verdana" w:hAnsi="Verdana"/>
+          <w:b/>
+          <w:sz w:val="20"/>
+          <w:szCs w:val="20"/>
+        </w:rPr>
+        <w:t xml:space="preserve"> Status </w:t>
       </w:r>
     </w:p>
     <w:p>
@@ -7958,13 +8718,23 @@
                 <w:szCs w:val="20"/>
               </w:rPr>
             </w:pPr>
-            <w:r>
-              <w:rPr>
-                <w:rFonts w:ascii="Verdana" w:hAnsi="Verdana"/>
-                <w:sz w:val="20"/>
-                <w:szCs w:val="20"/>
-              </w:rPr>
-              <w:t xml:space="preserve">ConsentTier </w:t>
+            <w:proofErr w:type="spellStart"/>
+            <w:r>
+              <w:rPr>
+                <w:rFonts w:ascii="Verdana" w:hAnsi="Verdana"/>
+                <w:sz w:val="20"/>
+                <w:szCs w:val="20"/>
+              </w:rPr>
+              <w:t>ConsentTier</w:t>
+            </w:r>
+            <w:proofErr w:type="spellEnd"/>
+            <w:r>
+              <w:rPr>
+                <w:rFonts w:ascii="Verdana" w:hAnsi="Verdana"/>
+                <w:sz w:val="20"/>
+                <w:szCs w:val="20"/>
+              </w:rPr>
+              <w:t xml:space="preserve"> </w:t>
             </w:r>
           </w:p>
         </w:tc>
@@ -8026,13 +8796,23 @@
                 <w:szCs w:val="20"/>
               </w:rPr>
             </w:pPr>
-            <w:r>
-              <w:rPr>
-                <w:rFonts w:ascii="Verdana" w:hAnsi="Verdana"/>
-                <w:sz w:val="20"/>
-                <w:szCs w:val="20"/>
-              </w:rPr>
-              <w:t>ConsentTier Status</w:t>
+            <w:proofErr w:type="spellStart"/>
+            <w:r>
+              <w:rPr>
+                <w:rFonts w:ascii="Verdana" w:hAnsi="Verdana"/>
+                <w:sz w:val="20"/>
+                <w:szCs w:val="20"/>
+              </w:rPr>
+              <w:t>ConsentTier</w:t>
+            </w:r>
+            <w:proofErr w:type="spellEnd"/>
+            <w:r>
+              <w:rPr>
+                <w:rFonts w:ascii="Verdana" w:hAnsi="Verdana"/>
+                <w:sz w:val="20"/>
+                <w:szCs w:val="20"/>
+              </w:rPr>
+              <w:t xml:space="preserve"> Status</w:t>
             </w:r>
           </w:p>
         </w:tc>

</xml_diff>